<commit_message>
501 tu week 8 finished
</commit_message>
<xml_diff>
--- a/501Practical/Practical Answers.docx
+++ b/501Practical/Practical Answers.docx
@@ -5,9 +5,6 @@
     <w:p>
       <w:pPr>
         <w:pStyle w:val="1"/>
-        <w:rPr>
-          <w:rFonts w:hint="eastAsia"/>
-        </w:rPr>
       </w:pPr>
       <w:r>
         <w:rPr>
@@ -17,12 +14,10 @@
       </w:r>
     </w:p>
     <w:p>
-      <w:pPr>
+      <w:r>
         <w:rPr>
-          <w:rFonts w:hint="eastAsia"/>
+          <w:noProof/>
         </w:rPr>
-      </w:pPr>
-      <w:r>
         <w:drawing>
           <wp:inline distT="0" distB="0" distL="0" distR="0" wp14:anchorId="033029ED" wp14:editId="69C5093D">
             <wp:extent cx="5270500" cy="4793615"/>
@@ -61,12 +56,10 @@
       </w:r>
     </w:p>
     <w:p>
-      <w:pPr>
+      <w:r>
         <w:rPr>
-          <w:rFonts w:hint="eastAsia"/>
+          <w:noProof/>
         </w:rPr>
-      </w:pPr>
-      <w:r>
         <w:lastRenderedPageBreak/>
         <w:drawing>
           <wp:inline distT="0" distB="0" distL="0" distR="0" wp14:anchorId="514A2831" wp14:editId="61803220">
@@ -112,6 +105,9 @@
         </w:rPr>
       </w:pPr>
       <w:r>
+        <w:rPr>
+          <w:noProof/>
+        </w:rPr>
         <w:drawing>
           <wp:inline distT="0" distB="0" distL="0" distR="0" wp14:anchorId="0580E98C" wp14:editId="70B984FF">
             <wp:extent cx="5270500" cy="1910080"/>
@@ -148,6 +144,71 @@
           </wp:inline>
         </w:drawing>
       </w:r>
+    </w:p>
+    <w:p>
+      <w:pPr>
+        <w:pStyle w:val="1"/>
+        <w:rPr>
+          <w:rFonts w:hint="eastAsia"/>
+        </w:rPr>
+      </w:pPr>
+      <w:r>
+        <w:rPr>
+          <w:rFonts w:hint="eastAsia"/>
+        </w:rPr>
+        <w:t xml:space="preserve">Week 8 </w:t>
+      </w:r>
+    </w:p>
+    <w:p>
+      <w:pPr>
+        <w:rPr>
+          <w:rFonts w:hint="eastAsia"/>
+        </w:rPr>
+      </w:pPr>
+      <w:r>
+        <w:drawing>
+          <wp:inline distT="0" distB="0" distL="0" distR="0" wp14:anchorId="4E6281EF" wp14:editId="341F7BAD">
+            <wp:extent cx="4622800" cy="3708400"/>
+            <wp:effectExtent l="0" t="0" r="0" b="0"/>
+            <wp:docPr id="4" name="图片 4"/>
+            <wp:cNvGraphicFramePr>
+              <a:graphicFrameLocks xmlns:a="http://schemas.openxmlformats.org/drawingml/2006/main" noChangeAspect="1"/>
+            </wp:cNvGraphicFramePr>
+            <a:graphic xmlns:a="http://schemas.openxmlformats.org/drawingml/2006/main">
+              <a:graphicData uri="http://schemas.openxmlformats.org/drawingml/2006/picture">
+                <pic:pic xmlns:pic="http://schemas.openxmlformats.org/drawingml/2006/picture">
+                  <pic:nvPicPr>
+                    <pic:cNvPr id="1" name=""/>
+                    <pic:cNvPicPr/>
+                  </pic:nvPicPr>
+                  <pic:blipFill>
+                    <a:blip r:embed="rId7"/>
+                    <a:stretch>
+                      <a:fillRect/>
+                    </a:stretch>
+                  </pic:blipFill>
+                  <pic:spPr>
+                    <a:xfrm>
+                      <a:off x="0" y="0"/>
+                      <a:ext cx="4622800" cy="3708400"/>
+                    </a:xfrm>
+                    <a:prstGeom prst="rect">
+                      <a:avLst/>
+                    </a:prstGeom>
+                  </pic:spPr>
+                </pic:pic>
+              </a:graphicData>
+            </a:graphic>
+          </wp:inline>
+        </w:drawing>
+      </w:r>
+    </w:p>
+    <w:p>
+      <w:pPr>
+        <w:rPr>
+          <w:rFonts w:hint="eastAsia"/>
+        </w:rPr>
+      </w:pPr>
       <w:bookmarkStart w:id="0" w:name="_GoBack"/>
       <w:bookmarkEnd w:id="0"/>
     </w:p>

</xml_diff>